<commit_message>
Attached Correct UAT TestPlan
I attached the wrong doc accidentally.
</commit_message>
<xml_diff>
--- a/AeroFit UAT_TestPlan 0.0.1.docx
+++ b/AeroFit UAT_TestPlan 0.0.1.docx
@@ -1549,30 +1549,24 @@
               </w:numPr>
             </w:pPr>
             <w:r>
-              <w:t xml:space="preserve">Navigate to </w:t>
+              <w:t>Navigate to</w:t>
+            </w:r>
+            <w:r>
+              <w:t xml:space="preserve"> </w:t>
             </w:r>
             <w:hyperlink r:id="rId8" w:history="1">
               <w:r>
                 <w:rPr>
                   <w:rStyle w:val="Hyperlink"/>
                 </w:rPr>
-                <w:t>https://tempehs.github.io/2024SDD-</w:t>
-              </w:r>
-              <w:r>
-                <w:rPr>
-                  <w:rStyle w:val="Hyperlink"/>
-                </w:rPr>
-                <w:t>B</w:t>
-              </w:r>
-              <w:r>
-                <w:rPr>
-                  <w:rStyle w:val="Hyperlink"/>
-                </w:rPr>
-                <w:t>en-studyME/</w:t>
+                <w:t>https://tempehs.github.io/2024SDD-Rayan-AeroFit/</w:t>
               </w:r>
             </w:hyperlink>
             <w:r>
-              <w:t xml:space="preserve"> on a </w:t>
+              <w:t xml:space="preserve"> </w:t>
+            </w:r>
+            <w:r>
+              <w:t xml:space="preserve">on a </w:t>
             </w:r>
             <w:r>
               <w:t>Windows</w:t>
@@ -1833,11 +1827,14 @@
                 <w:rPr>
                   <w:rStyle w:val="Hyperlink"/>
                 </w:rPr>
-                <w:t>https://tempehs.github.io/2024SDD-Ben-studyME/</w:t>
+                <w:t>https://tempehs.github.io/2024SDD-Rayan-AeroFit/</w:t>
               </w:r>
             </w:hyperlink>
             <w:r>
-              <w:t xml:space="preserve"> on </w:t>
+              <w:t xml:space="preserve"> </w:t>
+            </w:r>
+            <w:r>
+              <w:t xml:space="preserve">on </w:t>
             </w:r>
             <w:r>
               <w:t>an iPhone in Safari.</w:t>

</xml_diff>